<commit_message>
Updated scrum re delay
</commit_message>
<xml_diff>
--- a/Documents/ScrumReports/ms4-scrum-reportgroup5.docx
+++ b/Documents/ScrumReports/ms4-scrum-reportgroup5.docx
@@ -1339,6 +1339,24 @@
                 <w:szCs w:val="28"/>
               </w:rPr>
             </w:pPr>
+            <w:r>
+              <w:rPr>
+                <w:b/>
+                <w:bCs/>
+                <w:sz w:val="28"/>
+                <w:szCs w:val="28"/>
+              </w:rPr>
+              <w:t>Nicole</w:t>
+            </w:r>
+            <w:r>
+              <w:rPr>
+                <w:b/>
+                <w:bCs/>
+                <w:sz w:val="28"/>
+                <w:szCs w:val="28"/>
+              </w:rPr>
+              <w:t xml:space="preserve"> </w:t>
+            </w:r>
           </w:p>
         </w:tc>
         <w:tc>
@@ -1354,6 +1372,24 @@
                 <w:szCs w:val="28"/>
               </w:rPr>
             </w:pPr>
+            <w:r>
+              <w:rPr>
+                <w:b/>
+                <w:bCs/>
+                <w:sz w:val="28"/>
+                <w:szCs w:val="28"/>
+              </w:rPr>
+              <w:t xml:space="preserve">Found additional bugs: </w:t>
+            </w:r>
+            <w:r>
+              <w:rPr>
+                <w:b/>
+                <w:bCs/>
+                <w:sz w:val="28"/>
+                <w:szCs w:val="28"/>
+              </w:rPr>
+              <w:t>Debugging issues as per Jira (x3)</w:t>
+            </w:r>
           </w:p>
         </w:tc>
         <w:tc>
@@ -1369,6 +1405,15 @@
                 <w:szCs w:val="28"/>
               </w:rPr>
             </w:pPr>
+            <w:r>
+              <w:rPr>
+                <w:b/>
+                <w:bCs/>
+                <w:sz w:val="28"/>
+                <w:szCs w:val="28"/>
+              </w:rPr>
+              <w:t>Fix delayed (team effort)</w:t>
+            </w:r>
           </w:p>
         </w:tc>
       </w:tr>
@@ -1511,10 +1556,19 @@
               <w:rPr>
                 <w:b/>
                 <w:bCs/>
-                <w:sz w:val="28"/>
-                <w:szCs w:val="28"/>
-              </w:rPr>
-            </w:pPr>
+                <w:sz w:val="24"/>
+                <w:szCs w:val="24"/>
+              </w:rPr>
+            </w:pPr>
+            <w:r>
+              <w:rPr>
+                <w:b/>
+                <w:bCs/>
+                <w:sz w:val="24"/>
+                <w:szCs w:val="24"/>
+              </w:rPr>
+              <w:t>Debugging Bug issues as per Jira(x3)</w:t>
+            </w:r>
           </w:p>
         </w:tc>
       </w:tr>
@@ -1552,10 +1606,46 @@
               <w:rPr>
                 <w:b/>
                 <w:bCs/>
-                <w:sz w:val="28"/>
-                <w:szCs w:val="28"/>
-              </w:rPr>
-            </w:pPr>
+                <w:sz w:val="24"/>
+                <w:szCs w:val="24"/>
+              </w:rPr>
+            </w:pPr>
+            <w:r>
+              <w:rPr>
+                <w:b/>
+                <w:bCs/>
+                <w:sz w:val="24"/>
+                <w:szCs w:val="24"/>
+              </w:rPr>
+              <w:t>Each function</w:t>
+            </w:r>
+            <w:r>
+              <w:rPr>
+                <w:b/>
+                <w:bCs/>
+                <w:sz w:val="24"/>
+                <w:szCs w:val="24"/>
+              </w:rPr>
+              <w:t xml:space="preserve"> exhibits multiple bugs, </w:t>
+            </w:r>
+            <w:r>
+              <w:rPr>
+                <w:b/>
+                <w:bCs/>
+                <w:sz w:val="24"/>
+                <w:szCs w:val="24"/>
+              </w:rPr>
+              <w:t xml:space="preserve">and </w:t>
+            </w:r>
+            <w:r>
+              <w:rPr>
+                <w:b/>
+                <w:bCs/>
+                <w:sz w:val="24"/>
+                <w:szCs w:val="24"/>
+              </w:rPr>
+              <w:t xml:space="preserve">due to the short time-frame the bugs could not be fixed. </w:t>
+            </w:r>
           </w:p>
         </w:tc>
       </w:tr>
@@ -1593,10 +1683,38 @@
               <w:rPr>
                 <w:b/>
                 <w:bCs/>
-                <w:sz w:val="28"/>
-                <w:szCs w:val="28"/>
-              </w:rPr>
-            </w:pPr>
+                <w:sz w:val="24"/>
+                <w:szCs w:val="24"/>
+              </w:rPr>
+            </w:pPr>
+            <w:r>
+              <w:rPr>
+                <w:b/>
+                <w:bCs/>
+                <w:sz w:val="24"/>
+                <w:szCs w:val="24"/>
+              </w:rPr>
+              <w:t>Additional workload for the next Milestone for all members.</w:t>
+            </w:r>
+          </w:p>
+          <w:p>
+            <w:pPr>
+              <w:rPr>
+                <w:b/>
+                <w:bCs/>
+                <w:sz w:val="24"/>
+                <w:szCs w:val="24"/>
+              </w:rPr>
+            </w:pPr>
+            <w:r>
+              <w:rPr>
+                <w:b/>
+                <w:bCs/>
+                <w:sz w:val="24"/>
+                <w:szCs w:val="24"/>
+              </w:rPr>
+              <w:t xml:space="preserve"> Function may have to be rewritten, or scrapped altogether. Possible new function may be made to replace the “faulty” function which results in new documentation needs(function specs, testing plan, matrix) needed for every new function. </w:t>
+            </w:r>
           </w:p>
         </w:tc>
       </w:tr>
@@ -1634,10 +1752,74 @@
               <w:rPr>
                 <w:b/>
                 <w:bCs/>
-                <w:sz w:val="28"/>
-                <w:szCs w:val="28"/>
-              </w:rPr>
-            </w:pPr>
+                <w:sz w:val="24"/>
+                <w:szCs w:val="24"/>
+              </w:rPr>
+            </w:pPr>
+            <w:r>
+              <w:rPr>
+                <w:b/>
+                <w:bCs/>
+                <w:sz w:val="24"/>
+                <w:szCs w:val="24"/>
+              </w:rPr>
+              <w:t xml:space="preserve">Programmers would work on </w:t>
+            </w:r>
+            <w:r>
+              <w:rPr>
+                <w:b/>
+                <w:bCs/>
+                <w:sz w:val="24"/>
+                <w:szCs w:val="24"/>
+              </w:rPr>
+              <w:t xml:space="preserve">debugging &amp; finding a solution </w:t>
+            </w:r>
+            <w:r>
+              <w:rPr>
+                <w:b/>
+                <w:bCs/>
+                <w:sz w:val="24"/>
+                <w:szCs w:val="24"/>
+              </w:rPr>
+              <w:t>by next week</w:t>
+            </w:r>
+            <w:r>
+              <w:rPr>
+                <w:b/>
+                <w:bCs/>
+                <w:sz w:val="24"/>
+                <w:szCs w:val="24"/>
+              </w:rPr>
+              <w:t>’s</w:t>
+            </w:r>
+            <w:r>
+              <w:rPr>
+                <w:b/>
+                <w:bCs/>
+                <w:sz w:val="24"/>
+                <w:szCs w:val="24"/>
+              </w:rPr>
+              <w:t> M</w:t>
+            </w:r>
+            <w:r>
+              <w:rPr>
+                <w:b/>
+                <w:bCs/>
+                <w:sz w:val="24"/>
+                <w:szCs w:val="24"/>
+              </w:rPr>
+              <w:t>ilestone.</w:t>
+            </w:r>
+            <w:r>
+              <w:rPr>
+                <w:b/>
+                <w:bCs/>
+                <w:sz w:val="24"/>
+                <w:szCs w:val="24"/>
+              </w:rPr>
+              <w:br/>
+              <w:t>Effective Communication between tester team &amp; developer team is required to make the process smooth. Team lead/manager will review to ensure each deliverable for the next Milestone is still met.</w:t>
+            </w:r>
           </w:p>
         </w:tc>
       </w:tr>
@@ -1740,6 +1922,7 @@
                 <w:sz w:val="28"/>
                 <w:szCs w:val="28"/>
               </w:rPr>
+              <w:lastRenderedPageBreak/>
               <w:t>Reason for delay or block</w:t>
             </w:r>
           </w:p>
@@ -2012,17 +2195,7 @@
                 <w:sz w:val="28"/>
                 <w:szCs w:val="28"/>
               </w:rPr>
-              <w:t xml:space="preserve">Every member is agreeable to the assigned task. Assigned task is based on previous milestones </w:t>
-            </w:r>
-            <w:r>
-              <w:rPr>
-                <w:b/>
-                <w:bCs/>
-                <w:sz w:val="28"/>
-                <w:szCs w:val="28"/>
-              </w:rPr>
-              <w:lastRenderedPageBreak/>
-              <w:t>completed. Task is based on member’s strong suit. This ensures a effective and timely completion of the workshop.</w:t>
+              <w:t>Every member is agreeable to the assigned task. Assigned task is based on previous milestones completed. Task is based on member’s strong suit. This ensures a effective and timely completion of the workshop.</w:t>
             </w:r>
           </w:p>
         </w:tc>
@@ -2545,7 +2718,14 @@
               <w:cnfStyle w:val="000000100000" w:firstRow="0" w:lastRow="0" w:firstColumn="0" w:lastColumn="0" w:oddVBand="0" w:evenVBand="0" w:oddHBand="1" w:evenHBand="0" w:firstRowFirstColumn="0" w:firstRowLastColumn="0" w:lastRowFirstColumn="0" w:lastRowLastColumn="0"/>
             </w:pPr>
             <w:r>
-              <w:t>Groups of 2 members to complete an aspect of the workshop ensures more efficient and timely communication instead of involving the whole team</w:t>
+              <w:t xml:space="preserve">Groups of 2 members to complete an aspect of the workshop ensures more efficient and timely communication instead of involving the </w:t>
+            </w:r>
+            <w:r>
+              <w:lastRenderedPageBreak/>
+              <w:t>whole team</w:t>
+            </w:r>
+            <w:r>
+              <w:t xml:space="preserve">. When needed, team is available for any assistance/ideas. </w:t>
             </w:r>
           </w:p>
         </w:tc>
@@ -2558,6 +2738,7 @@
           </w:tcPr>
           <w:p>
             <w:r>
+              <w:lastRenderedPageBreak/>
               <w:t>Julia &amp; Taeyong – Developer</w:t>
             </w:r>
           </w:p>
@@ -2572,6 +2753,12 @@
             </w:pPr>
             <w:r>
               <w:t>Groups of 2 members to complete an aspect of the workshop ensures more efficient and timely communication instead of involving the whole team</w:t>
+            </w:r>
+            <w:r>
+              <w:t xml:space="preserve">. </w:t>
+            </w:r>
+            <w:r>
+              <w:t>When needed, team is available for any assistance/ideas.</w:t>
             </w:r>
           </w:p>
         </w:tc>
@@ -2607,6 +2794,12 @@
             </w:r>
             <w:r>
               <w:t xml:space="preserve"> all around helper for both teams. When a member is stuck, the “assistance” member keeps the ball rolling with ideas/possible solutions and reaching out to professor. The new task of Hook Automation is then assigned to the single member.</w:t>
+            </w:r>
+            <w:r>
+              <w:t xml:space="preserve"> This member double check that deliverables for each milestone is met.</w:t>
+            </w:r>
+            <w:r>
+              <w:t xml:space="preserve"> Any missing deliverables will be promptly added.</w:t>
             </w:r>
           </w:p>
         </w:tc>
@@ -4202,6 +4395,15 @@
                 <w:szCs w:val="28"/>
               </w:rPr>
             </w:pPr>
+            <w:r>
+              <w:rPr>
+                <w:b w:val="0"/>
+                <w:bCs w:val="0"/>
+                <w:sz w:val="28"/>
+                <w:szCs w:val="28"/>
+              </w:rPr>
+              <w:t>Effective communication</w:t>
+            </w:r>
           </w:p>
         </w:tc>
         <w:tc>
@@ -4218,6 +4420,15 @@
                 <w:szCs w:val="28"/>
               </w:rPr>
             </w:pPr>
+            <w:r>
+              <w:rPr>
+                <w:b/>
+                <w:bCs/>
+                <w:sz w:val="28"/>
+                <w:szCs w:val="28"/>
+              </w:rPr>
+              <w:t>Ensures a smooth process and great group collaboration in completing the workshop</w:t>
+            </w:r>
           </w:p>
         </w:tc>
       </w:tr>
@@ -4451,6 +4662,7 @@
                 <w:sz w:val="28"/>
                 <w:szCs w:val="28"/>
               </w:rPr>
+              <w:lastRenderedPageBreak/>
               <w:t>Topic/Work Item</w:t>
             </w:r>
           </w:p>
@@ -4814,7 +5026,6 @@
     </w:p>
     <w:p>
       <w:r>
-        <w:lastRenderedPageBreak/>
         <w:t xml:space="preserve">This is where you can list things which did not go well in the class. You should analyze why this happened and </w:t>
       </w:r>
       <w:r>
@@ -5244,7 +5455,11 @@
         <w:br/>
       </w:r>
       <w:r>
-        <w:t xml:space="preserve">Recording the test results in both the original test document and Jira is crucial for comprehensive documentation and traceability. The test document captures detailed information about test scenarios and outcomes, while Jira provides a structured platform for linking tests to specific tickets, facilitating better communication between team members, developers, and other </w:t>
+        <w:t xml:space="preserve">Recording the test results in both the original test document and Jira is crucial for comprehensive documentation and traceability. The test document captures detailed information about test scenarios and outcomes, while Jira provides a structured platform for </w:t>
+      </w:r>
+      <w:r>
+        <w:lastRenderedPageBreak/>
+        <w:t xml:space="preserve">linking tests to specific tickets, facilitating better communication between team members, developers, and other </w:t>
       </w:r>
       <w:r>
         <w:t>relevant parties.</w:t>
@@ -5309,7 +5524,6 @@
         <w:br/>
       </w:r>
       <w:r>
-        <w:lastRenderedPageBreak/>
         <w:br/>
       </w:r>
       <w:r>
@@ -5377,7 +5591,11 @@
         <w:pStyle w:val="ListParagraph"/>
       </w:pPr>
       <w:r>
-        <w:t>The GIT automation hook plays a crucial role in automating various tasks within the version control workflow. Its primary goal is to enforce coding standards, design guidelines, and best practices consistently across the entire project. It achieves this by automating code quality checks, including tools like "fluff," as well as unit testing. These automated checks help detect potential issues early in the development process, thereby minimizing the chances of bugs and errors. As a result, the overall software quality is significantly enhanced, thanks to the promotion of uniform code styles, improved maintainability, and the integration of only high-quality code into the project's code base</w:t>
+        <w:t xml:space="preserve">The GIT automation hook plays a crucial role in automating various tasks within the version control workflow. Its primary goal is to enforce coding standards, design guidelines, and best practices consistently across the entire project. It achieves this by automating code quality checks, including tools like "fluff," as well as unit testing. These automated checks help detect </w:t>
+      </w:r>
+      <w:r>
+        <w:lastRenderedPageBreak/>
+        <w:t>potential issues early in the development process, thereby minimizing the chances of bugs and errors. As a result, the overall software quality is significantly enhanced, thanks to the promotion of uniform code styles, improved maintainability, and the integration of only high-quality code into the project's code base</w:t>
       </w:r>
       <w:r>
         <w:t>.</w:t>

</xml_diff>